<commit_message>
Tablas Recursos mat 11 te,ma 6
</commit_message>
<xml_diff>
--- a/fuentes/contenidos/grado11/guion06/Tablas_MA_11_06.docx
+++ b/fuentes/contenidos/grado11/guion06/Tablas_MA_11_06.docx
@@ -183,19 +183,7 @@
           </w:tcPr>
           <w:p>
             <w:r>
-              <w:t>[</w:t>
-            </w:r>
-            <w:r>
-              <w:t>4</w:t>
-            </w:r>
-            <w:r>
-              <w:t>-</w:t>
-            </w:r>
-            <w:r>
-              <w:t>8</w:t>
-            </w:r>
-            <w:r>
-              <w:t>)</w:t>
+              <w:t>[4-8)</w:t>
             </w:r>
           </w:p>
         </w:tc>
@@ -272,19 +260,7 @@
           </w:tcPr>
           <w:p>
             <w:r>
-              <w:t>[</w:t>
-            </w:r>
-            <w:r>
-              <w:t>8</w:t>
-            </w:r>
-            <w:r>
-              <w:t>-</w:t>
-            </w:r>
-            <w:r>
-              <w:t>12</w:t>
-            </w:r>
-            <w:r>
-              <w:t>)</w:t>
+              <w:t>[8-12)</w:t>
             </w:r>
           </w:p>
         </w:tc>
@@ -361,19 +337,7 @@
           </w:tcPr>
           <w:p>
             <w:r>
-              <w:t>[</w:t>
-            </w:r>
-            <w:r>
-              <w:t>12</w:t>
-            </w:r>
-            <w:r>
-              <w:t>-</w:t>
-            </w:r>
-            <w:r>
-              <w:t>16</w:t>
-            </w:r>
-            <w:r>
-              <w:t>)</w:t>
+              <w:t>[12-16)</w:t>
             </w:r>
           </w:p>
         </w:tc>
@@ -1278,13 +1242,7 @@
               <w:jc w:val="center"/>
             </w:pPr>
             <w:r>
-              <w:t>[0-</w:t>
-            </w:r>
-            <w:r>
-              <w:t>5</w:t>
-            </w:r>
-            <w:r>
-              <w:t>)</w:t>
+              <w:t>[0-5)</w:t>
             </w:r>
           </w:p>
         </w:tc>
@@ -1364,19 +1322,7 @@
               <w:jc w:val="center"/>
             </w:pPr>
             <w:r>
-              <w:t>[</w:t>
-            </w:r>
-            <w:r>
-              <w:t>5</w:t>
-            </w:r>
-            <w:r>
-              <w:t>-</w:t>
-            </w:r>
-            <w:r>
-              <w:t>10</w:t>
-            </w:r>
-            <w:r>
-              <w:t>)</w:t>
+              <w:t>[5-10)</w:t>
             </w:r>
           </w:p>
         </w:tc>
@@ -1456,19 +1402,7 @@
               <w:jc w:val="center"/>
             </w:pPr>
             <w:r>
-              <w:t>[</w:t>
-            </w:r>
-            <w:r>
-              <w:t>1</w:t>
-            </w:r>
-            <w:r>
-              <w:t>0-</w:t>
-            </w:r>
-            <w:r>
-              <w:t>15</w:t>
-            </w:r>
-            <w:r>
-              <w:t>)</w:t>
+              <w:t>[10-15)</w:t>
             </w:r>
           </w:p>
         </w:tc>
@@ -1548,19 +1482,7 @@
               <w:jc w:val="center"/>
             </w:pPr>
             <w:r>
-              <w:t>[</w:t>
-            </w:r>
-            <w:r>
-              <w:t>15</w:t>
-            </w:r>
-            <w:r>
-              <w:t>-</w:t>
-            </w:r>
-            <w:r>
-              <w:t>20</w:t>
-            </w:r>
-            <w:r>
-              <w:t>)</w:t>
+              <w:t>[15-20)</w:t>
             </w:r>
           </w:p>
         </w:tc>
@@ -2165,60 +2087,62 @@
             <w:pPr>
               <w:jc w:val="center"/>
             </w:pPr>
+          </w:p>
+        </w:tc>
+      </w:tr>
+      <w:tr>
+        <w:tc>
+          <w:tcPr>
+            <w:tcW w:w="2207" w:type="dxa"/>
+          </w:tcPr>
+          <w:p>
+            <w:pPr>
+              <w:jc w:val="center"/>
+            </w:pPr>
+            <w:r>
+              <w:t>9</w:t>
+            </w:r>
+          </w:p>
+        </w:tc>
+        <w:tc>
+          <w:tcPr>
+            <w:tcW w:w="2207" w:type="dxa"/>
+          </w:tcPr>
+          <w:p>
+            <w:pPr>
+              <w:jc w:val="center"/>
+            </w:pPr>
+            <w:r>
+              <w:t>5</w:t>
+            </w:r>
+          </w:p>
+        </w:tc>
+        <w:tc>
+          <w:tcPr>
+            <w:tcW w:w="2207" w:type="dxa"/>
+          </w:tcPr>
+          <w:p>
+            <w:pPr>
+              <w:jc w:val="center"/>
+            </w:pPr>
+            <w:r>
+              <w:t>43</w:t>
+            </w:r>
+          </w:p>
+        </w:tc>
+        <w:tc>
+          <w:tcPr>
+            <w:tcW w:w="2207" w:type="dxa"/>
+          </w:tcPr>
+          <w:p>
+            <w:pPr>
+              <w:jc w:val="center"/>
+            </w:pPr>
             <w:r>
               <w:t>¿?</w:t>
             </w:r>
-          </w:p>
-        </w:tc>
-      </w:tr>
-      <w:tr>
-        <w:tc>
-          <w:tcPr>
-            <w:tcW w:w="2207" w:type="dxa"/>
-          </w:tcPr>
-          <w:p>
-            <w:pPr>
-              <w:jc w:val="center"/>
-            </w:pPr>
-            <w:r>
-              <w:t>9</w:t>
-            </w:r>
-          </w:p>
-        </w:tc>
-        <w:tc>
-          <w:tcPr>
-            <w:tcW w:w="2207" w:type="dxa"/>
-          </w:tcPr>
-          <w:p>
-            <w:pPr>
-              <w:jc w:val="center"/>
-            </w:pPr>
-            <w:r>
-              <w:t>5</w:t>
-            </w:r>
-          </w:p>
-        </w:tc>
-        <w:tc>
-          <w:tcPr>
-            <w:tcW w:w="2207" w:type="dxa"/>
-          </w:tcPr>
-          <w:p>
-            <w:pPr>
-              <w:jc w:val="center"/>
-            </w:pPr>
-            <w:r>
-              <w:t>43</w:t>
-            </w:r>
-          </w:p>
-        </w:tc>
-        <w:tc>
-          <w:tcPr>
-            <w:tcW w:w="2207" w:type="dxa"/>
-          </w:tcPr>
-          <w:p>
-            <w:pPr>
-              <w:jc w:val="center"/>
-            </w:pPr>
+            <w:bookmarkStart w:id="0" w:name="_GoBack"/>
+            <w:bookmarkEnd w:id="0"/>
           </w:p>
         </w:tc>
       </w:tr>
@@ -3365,10 +3289,7 @@
           <w:tcPr>
             <w:tcW w:w="2942" w:type="dxa"/>
           </w:tcPr>
-          <w:p>
-            <w:bookmarkStart w:id="0" w:name="_GoBack"/>
-            <w:bookmarkEnd w:id="0"/>
-          </w:p>
+          <w:p/>
         </w:tc>
         <w:tc>
           <w:tcPr>

</xml_diff>